<commit_message>
Un po di test
- cambiata la descrizione del sistema
- aggiustato un algebraic loop nel blank model
</commit_message>
<xml_diff>
--- a/System description.docx
+++ b/System description.docx
@@ -360,15 +360,101 @@
           <w:color w:val="000000"/>
           <w:lang w:val="en-GB"/>
         </w:rPr>
-        <w:t>(??)</w:t>
-      </w:r>
-      <w:r>
-        <w:rPr>
-          <w:rFonts w:ascii="Times-Roman" w:hAnsi="Times-Roman"/>
-          <w:color w:val="000000"/>
-          <w:lang w:val="en-GB"/>
-        </w:rPr>
-        <w:t xml:space="preserve">: they are optical incremental digital rotary shaft encoders. A low power light source is used to generate two 90 degrees out of phase sinusoidal signals on the detectors as the moving plate rotates with respect to the stationary plate. The moving plate rotates </w:t>
+        <w:t>-4000-ECP</w:t>
+      </w:r>
+      <w:r>
+        <w:rPr>
+          <w:rFonts w:ascii="Times-Roman" w:hAnsi="Times-Roman"/>
+          <w:color w:val="000000"/>
+          <w:lang w:val="en-GB"/>
+        </w:rPr>
+        <w:t xml:space="preserve">: </w:t>
+      </w:r>
+      <w:r>
+        <w:rPr>
+          <w:rFonts w:ascii="Times-Roman" w:hAnsi="Times-Roman"/>
+          <w:color w:val="000000"/>
+          <w:lang w:val="en-GB"/>
+        </w:rPr>
+        <w:t>it is an</w:t>
+      </w:r>
+      <w:r>
+        <w:rPr>
+          <w:rFonts w:ascii="Times-Roman" w:hAnsi="Times-Roman"/>
+          <w:color w:val="000000"/>
+          <w:lang w:val="en-GB"/>
+        </w:rPr>
+        <w:t xml:space="preserve"> optical increment</w:t>
+      </w:r>
+      <w:r>
+        <w:rPr>
+          <w:rFonts w:ascii="Times-Roman" w:hAnsi="Times-Roman"/>
+          <w:color w:val="000000"/>
+          <w:lang w:val="en-GB"/>
+        </w:rPr>
+        <w:t>al digital rotary shaft encoder</w:t>
+      </w:r>
+      <w:r>
+        <w:rPr>
+          <w:rFonts w:ascii="Times-Roman" w:hAnsi="Times-Roman"/>
+          <w:color w:val="000000"/>
+          <w:lang w:val="en-GB"/>
+        </w:rPr>
+        <w:t>.</w:t>
+      </w:r>
+      <w:r>
+        <w:rPr>
+          <w:rFonts w:ascii="Times-Roman" w:hAnsi="Times-Roman"/>
+          <w:color w:val="000000"/>
+          <w:lang w:val="en-GB"/>
+        </w:rPr>
+        <w:t xml:space="preserve"> The number 4000 indicates the line counter (</w:t>
+      </w:r>
+      <w:proofErr w:type="spellStart"/>
+      <w:r>
+        <w:rPr>
+          <w:rFonts w:ascii="Times-Roman" w:hAnsi="Times-Roman"/>
+          <w:color w:val="000000"/>
+          <w:lang w:val="en-GB"/>
+        </w:rPr>
+        <w:t>i.e</w:t>
+      </w:r>
+      <w:proofErr w:type="spellEnd"/>
+      <w:r>
+        <w:rPr>
+          <w:rFonts w:ascii="Times-Roman" w:hAnsi="Times-Roman"/>
+          <w:color w:val="000000"/>
+          <w:lang w:val="en-GB"/>
+        </w:rPr>
+        <w:t xml:space="preserve"> </w:t>
+      </w:r>
+      <w:r>
+        <w:rPr>
+          <w:lang w:val="en-GB"/>
+        </w:rPr>
+        <w:t>t</w:t>
+      </w:r>
+      <w:r>
+        <w:rPr>
+          <w:lang w:val="en-GB"/>
+        </w:rPr>
+        <w:t>he number of equally spaced radial lines per 360 mechanical degrees on the incremental encoder code disk</w:t>
+      </w:r>
+      <w:r>
+        <w:rPr>
+          <w:rFonts w:ascii="Times-Roman" w:hAnsi="Times-Roman"/>
+          <w:color w:val="000000"/>
+          <w:lang w:val="en-GB"/>
+        </w:rPr>
+        <w:t>).</w:t>
+      </w:r>
+      <w:r>
+        <w:rPr>
+          <w:rFonts w:ascii="Times-Roman" w:hAnsi="Times-Roman"/>
+          <w:color w:val="000000"/>
+          <w:lang w:val="en-GB"/>
+        </w:rPr>
+        <w:t xml:space="preserve"> A low power light source is used to generate two 90 degrees out of phase sinusoidal signals on the detectors as the moving plate rotates with respect to the stationary plate. The moving plate rotates </w:t>
       </w:r>
       <w:r>
         <w:rPr>
@@ -486,7 +572,31 @@
           <w:color w:val="000000"/>
           <w:lang w:val="en-GB"/>
         </w:rPr>
-        <w:t xml:space="preserve">The 24 Volt (??) DC motor has a case diameter of 63 mm and 194 Watts of output power. It has a nominal speed of 3200 rpm and a nominal Torque of </w:t>
+        <w:t>The 24 Volt</w:t>
+      </w:r>
+      <w:r>
+        <w:rPr>
+          <w:rFonts w:ascii="Times-Roman" w:hAnsi="Times-Roman"/>
+          <w:color w:val="000000"/>
+          <w:lang w:val="en-GB"/>
+        </w:rPr>
+        <w:t xml:space="preserve"> DC motor has a case diameter of 63 mm and 194 Watts of output pow</w:t>
+      </w:r>
+      <w:r>
+        <w:rPr>
+          <w:rFonts w:ascii="Times-Roman" w:hAnsi="Times-Roman"/>
+          <w:color w:val="000000"/>
+          <w:lang w:val="en-GB"/>
+        </w:rPr>
+        <w:t>er. It has a nominal speed of 37</w:t>
+      </w:r>
+      <w:r>
+        <w:rPr>
+          <w:rFonts w:ascii="Times-Roman" w:hAnsi="Times-Roman"/>
+          <w:color w:val="000000"/>
+          <w:lang w:val="en-GB"/>
+        </w:rPr>
+        <w:t xml:space="preserve">00 rpm and a nominal Torque of </w:t>
       </w:r>
       <w:proofErr w:type="spellStart"/>
       <w:r>
@@ -512,7 +622,31 @@
           <w:color w:val="000000"/>
           <w:lang w:val="en-GB"/>
         </w:rPr>
-        <w:t xml:space="preserve"> The Dc motor has a resistance of 0.7 </w:t>
+        <w:t xml:space="preserve"> The DC</w:t>
+      </w:r>
+      <w:r>
+        <w:rPr>
+          <w:rFonts w:ascii="Times-Roman" w:hAnsi="Times-Roman"/>
+          <w:color w:val="000000"/>
+          <w:lang w:val="en-GB"/>
+        </w:rPr>
+        <w:t xml:space="preserve"> motor has</w:t>
+      </w:r>
+      <w:r>
+        <w:rPr>
+          <w:rFonts w:ascii="Times-Roman" w:hAnsi="Times-Roman"/>
+          <w:color w:val="000000"/>
+          <w:lang w:val="en-GB"/>
+        </w:rPr>
+        <w:t xml:space="preserve"> nominally</w:t>
+      </w:r>
+      <w:r>
+        <w:rPr>
+          <w:rFonts w:ascii="Times-Roman" w:hAnsi="Times-Roman"/>
+          <w:color w:val="000000"/>
+          <w:lang w:val="en-GB"/>
+        </w:rPr>
+        <w:t xml:space="preserve"> a resistance of 0.7 </w:t>
       </w:r>
       <w:r>
         <w:rPr>
@@ -521,51 +655,59 @@
           <w:lang w:val="en-GB"/>
         </w:rPr>
         <w:t>Ω and an inductance of 1.05 mH.</w:t>
+      </w:r>
+    </w:p>
+    <w:p>
+      <w:pPr>
+        <w:rPr>
+          <w:rFonts w:ascii="Times-Roman" w:hAnsi="Times-Roman"/>
+          <w:color w:val="000000"/>
+          <w:lang w:val="en-GB"/>
+        </w:rPr>
+      </w:pPr>
+      <w:r>
+        <w:rPr>
+          <w:rFonts w:ascii="Times-Roman" w:hAnsi="Times-Roman"/>
+          <w:color w:val="000000"/>
+          <w:lang w:val="en-GB"/>
+        </w:rPr>
+        <w:t xml:space="preserve">The </w:t>
+      </w:r>
+      <w:proofErr w:type="spellStart"/>
+      <w:r>
+        <w:rPr>
+          <w:rFonts w:ascii="Times-Roman" w:hAnsi="Times-Roman"/>
+          <w:color w:val="000000"/>
+          <w:lang w:val="en-GB"/>
+        </w:rPr>
+        <w:t>poliArd</w:t>
+      </w:r>
+      <w:proofErr w:type="spellEnd"/>
+      <w:r>
+        <w:rPr>
+          <w:rFonts w:ascii="Times-Roman" w:hAnsi="Times-Roman"/>
+          <w:color w:val="000000"/>
+          <w:lang w:val="en-GB"/>
+        </w:rPr>
+        <w:t xml:space="preserve"> board mounts an </w:t>
+      </w:r>
+      <w:r>
+        <w:rPr>
+          <w:rFonts w:ascii="Times-Roman" w:hAnsi="Times-Roman"/>
+          <w:color w:val="000000"/>
+          <w:lang w:val="en-GB"/>
+        </w:rPr>
+        <w:t>Ar</w:t>
       </w:r>
       <w:bookmarkStart w:id="0" w:name="_GoBack"/>
       <w:bookmarkEnd w:id="0"/>
-    </w:p>
-    <w:p>
-      <w:pPr>
-        <w:rPr>
-          <w:rFonts w:ascii="Times-Roman" w:hAnsi="Times-Roman"/>
-          <w:color w:val="000000"/>
-          <w:lang w:val="en-GB"/>
-        </w:rPr>
-      </w:pPr>
-      <w:r>
-        <w:rPr>
-          <w:rFonts w:ascii="Times-Roman" w:hAnsi="Times-Roman"/>
-          <w:color w:val="000000"/>
-          <w:lang w:val="en-GB"/>
-        </w:rPr>
-        <w:t xml:space="preserve">The </w:t>
-      </w:r>
-      <w:proofErr w:type="spellStart"/>
-      <w:r>
-        <w:rPr>
-          <w:rFonts w:ascii="Times-Roman" w:hAnsi="Times-Roman"/>
-          <w:color w:val="000000"/>
-          <w:lang w:val="en-GB"/>
-        </w:rPr>
-        <w:t>poliArd</w:t>
-      </w:r>
-      <w:proofErr w:type="spellEnd"/>
-      <w:r>
-        <w:rPr>
-          <w:rFonts w:ascii="Times-Roman" w:hAnsi="Times-Roman"/>
-          <w:color w:val="000000"/>
-          <w:lang w:val="en-GB"/>
-        </w:rPr>
-        <w:t xml:space="preserve"> board mounts an </w:t>
-      </w:r>
-      <w:r>
-        <w:rPr>
-          <w:rFonts w:ascii="Times-Roman" w:hAnsi="Times-Roman"/>
-          <w:color w:val="000000"/>
-          <w:lang w:val="en-GB"/>
-        </w:rPr>
-        <w:t>Arduino Due board</w:t>
+      <w:r>
+        <w:rPr>
+          <w:rFonts w:ascii="Times-Roman" w:hAnsi="Times-Roman"/>
+          <w:color w:val="000000"/>
+          <w:lang w:val="en-GB"/>
+        </w:rPr>
+        <w:t>duino Due board</w:t>
       </w:r>
       <w:r>
         <w:rPr>

</xml_diff>